<commit_message>
DP-18: fixed CellLayoutBuilder remaining area
</commit_message>
<xml_diff>
--- a/Source/Samples/Tables/TableWithParagraphsXXL.docx
+++ b/Source/Samples/Tables/TableWithParagraphsXXL.docx
@@ -1,6 +1,6 @@
 
 <file path=word/document.xml><?xml version="1.0" encoding="utf-8"?>
-<w:document xmlns:wpc="http://schemas.microsoft.com/office/word/2010/wordprocessingCanvas" xmlns:cx="http://schemas.microsoft.com/office/drawing/2014/chartex" xmlns:cx1="http://schemas.microsoft.com/office/drawing/2015/9/8/chartex" xmlns:cx2="http://schemas.microsoft.com/office/drawing/2015/10/21/chartex" xmlns:cx3="http://schemas.microsoft.com/office/drawing/2016/5/9/chartex" xmlns:cx4="http://schemas.microsoft.com/office/drawing/2016/5/10/chartex" xmlns:cx5="http://schemas.microsoft.com/office/drawing/2016/5/11/chartex" xmlns:cx6="http://schemas.microsoft.com/office/drawing/2016/5/12/chartex" xmlns:cx7="http://schemas.microsoft.com/office/drawing/2016/5/13/chartex" xmlns:cx8="http://schemas.microsoft.com/office/drawing/2016/5/14/chartex" xmlns:mc="http://schemas.openxmlformats.org/markup-compatibility/2006" xmlns:aink="http://schemas.microsoft.com/office/drawing/2016/ink" xmlns:am3d="http://schemas.microsoft.com/office/drawing/2017/model3d" xmlns:o="urn:schemas-microsoft-com:office:office" xmlns:r="http://schemas.openxmlformats.org/officeDocument/2006/relationships" xmlns:m="http://schemas.openxmlformats.org/officeDocument/2006/math" xmlns:v="urn:schemas-microsoft-com:vml" xmlns:wp14="http://schemas.microsoft.com/office/word/2010/wordprocessingDrawing" xmlns:wp="http://schemas.openxmlformats.org/drawingml/2006/wordprocessingDrawing" xmlns:w10="urn:schemas-microsoft-com:office:word" xmlns:w="http://schemas.openxmlformats.org/wordprocessingml/2006/main" xmlns:w14="http://schemas.microsoft.com/office/word/2010/wordml" xmlns:w15="http://schemas.microsoft.com/office/word/2012/wordml" xmlns:w16cex="http://schemas.microsoft.com/office/word/2018/wordml/cex" xmlns:w16cid="http://schemas.microsoft.com/office/word/2016/wordml/cid" xmlns:w16="http://schemas.microsoft.com/office/word/2018/wordml" xmlns:w16se="http://schemas.microsoft.com/office/word/2015/wordml/symex" xmlns:wpg="http://schemas.microsoft.com/office/word/2010/wordprocessingGroup" xmlns:wpi="http://schemas.microsoft.com/office/word/2010/wordprocessingInk" xmlns:wne="http://schemas.microsoft.com/office/word/2006/wordml" xmlns:wps="http://schemas.microsoft.com/office/word/2010/wordprocessingShape" mc:Ignorable="w14 w15 w16se w16cid w16 w16cex wp14">
+<w:document xmlns:wpc="http://schemas.microsoft.com/office/word/2010/wordprocessingCanvas" xmlns:cx="http://schemas.microsoft.com/office/drawing/2014/chartex" xmlns:cx1="http://schemas.microsoft.com/office/drawing/2015/9/8/chartex" xmlns:cx2="http://schemas.microsoft.com/office/drawing/2015/10/21/chartex" xmlns:cx3="http://schemas.microsoft.com/office/drawing/2016/5/9/chartex" xmlns:cx4="http://schemas.microsoft.com/office/drawing/2016/5/10/chartex" xmlns:cx5="http://schemas.microsoft.com/office/drawing/2016/5/11/chartex" xmlns:cx6="http://schemas.microsoft.com/office/drawing/2016/5/12/chartex" xmlns:cx7="http://schemas.microsoft.com/office/drawing/2016/5/13/chartex" xmlns:cx8="http://schemas.microsoft.com/office/drawing/2016/5/14/chartex" xmlns:mc="http://schemas.openxmlformats.org/markup-compatibility/2006" xmlns:aink="http://schemas.microsoft.com/office/drawing/2016/ink" xmlns:am3d="http://schemas.microsoft.com/office/drawing/2017/model3d" xmlns:o="urn:schemas-microsoft-com:office:office" xmlns:oel="http://schemas.microsoft.com/office/2019/extlst" xmlns:r="http://schemas.openxmlformats.org/officeDocument/2006/relationships" xmlns:m="http://schemas.openxmlformats.org/officeDocument/2006/math" xmlns:v="urn:schemas-microsoft-com:vml" xmlns:wp14="http://schemas.microsoft.com/office/word/2010/wordprocessingDrawing" xmlns:wp="http://schemas.openxmlformats.org/drawingml/2006/wordprocessingDrawing" xmlns:w10="urn:schemas-microsoft-com:office:word" xmlns:w="http://schemas.openxmlformats.org/wordprocessingml/2006/main" xmlns:w14="http://schemas.microsoft.com/office/word/2010/wordml" xmlns:w15="http://schemas.microsoft.com/office/word/2012/wordml" xmlns:w16cex="http://schemas.microsoft.com/office/word/2018/wordml/cex" xmlns:w16cid="http://schemas.microsoft.com/office/word/2016/wordml/cid" xmlns:w16="http://schemas.microsoft.com/office/word/2018/wordml" xmlns:w16du="http://schemas.microsoft.com/office/word/2023/wordml/word16du" xmlns:w16sdtdh="http://schemas.microsoft.com/office/word/2020/wordml/sdtdatahash" xmlns:w16sdtfl="http://schemas.microsoft.com/office/word/2024/wordml/sdtformatlock" xmlns:w16se="http://schemas.microsoft.com/office/word/2015/wordml/symex" xmlns:wpg="http://schemas.microsoft.com/office/word/2010/wordprocessingGroup" xmlns:wpi="http://schemas.microsoft.com/office/word/2010/wordprocessingInk" xmlns:wne="http://schemas.microsoft.com/office/word/2006/wordml" xmlns:wps="http://schemas.microsoft.com/office/word/2010/wordprocessingShape" mc:Ignorable="w14 w15 w16se w16cid w16 w16cex w16sdtdh w16sdtfl w16du wp14">
   <w:body>
     <w:tbl>
       <w:tblPr>
@@ -10,16 +10,113 @@
       </w:tblPr>
       <w:tblGrid>
         <w:gridCol w:w="3681"/>
+        <w:gridCol w:w="3681"/>
       </w:tblGrid>
       <w:tr>
         <w:trPr>
-          <w:trHeight w:val="10622"/>
+          <w:trHeight w:val="8505"/>
         </w:trPr>
         <w:tc>
           <w:tcPr>
             <w:tcW w:w="3681" w:type="dxa"/>
           </w:tcPr>
-          <w:p/>
+          <w:p>
+            <w:r>
+              <w:t>Cell 1</w:t>
+            </w:r>
+            <w:r>
+              <w:t xml:space="preserve"> start</w:t>
+            </w:r>
+          </w:p>
+          <w:p/>
+          <w:p/>
+          <w:p/>
+          <w:p/>
+          <w:p/>
+          <w:p/>
+          <w:p/>
+          <w:p/>
+          <w:p/>
+          <w:p/>
+          <w:p/>
+          <w:p/>
+          <w:p/>
+          <w:p/>
+          <w:p/>
+          <w:p/>
+          <w:p/>
+          <w:p/>
+          <w:p/>
+          <w:p/>
+          <w:p/>
+          <w:p/>
+          <w:p/>
+          <w:p/>
+          <w:p/>
+          <w:p/>
+          <w:p/>
+          <w:p/>
+          <w:p/>
+          <w:p/>
+          <w:p/>
+          <w:p/>
+          <w:p/>
+          <w:p/>
+          <w:p>
+            <w:r>
+              <w:t>Cell 1 end</w:t>
+            </w:r>
+          </w:p>
+        </w:tc>
+        <w:tc>
+          <w:tcPr>
+            <w:tcW w:w="3681" w:type="dxa"/>
+          </w:tcPr>
+          <w:p>
+            <w:r>
+              <w:t>Cell 2</w:t>
+            </w:r>
+          </w:p>
+          <w:p/>
+          <w:p/>
+          <w:p/>
+          <w:p/>
+          <w:p/>
+          <w:p/>
+          <w:p/>
+          <w:p/>
+          <w:p/>
+          <w:p/>
+          <w:p/>
+          <w:p/>
+          <w:p/>
+          <w:p/>
+          <w:p/>
+          <w:p/>
+          <w:p/>
+          <w:p/>
+          <w:p/>
+          <w:p/>
+          <w:p/>
+          <w:p/>
+          <w:p/>
+          <w:p/>
+          <w:p/>
+          <w:p/>
+          <w:p/>
+          <w:p/>
+          <w:p/>
+          <w:p/>
+          <w:p/>
+          <w:p/>
+          <w:p/>
+          <w:p/>
+          <w:p/>
+          <w:p>
+            <w:r>
+              <w:t>Cell2 end</w:t>
+            </w:r>
+          </w:p>
         </w:tc>
       </w:tr>
       <w:tr>
@@ -36,22 +133,452 @@
             <w:r>
               <w:rPr>
                 <w:rStyle w:val="Strong"/>
-                <w:lang w:val="en-US"/>
-              </w:rPr>
-              <w:t>Lorem Ipsum</w:t>
-            </w:r>
-            <w:r>
-              <w:rPr>
-                <w:lang w:val="en-US"/>
-              </w:rPr>
-              <w:t xml:space="preserve"> is simply dummy text of the printing and typesetting industry. Lorem Ipsum has been the industry's standard dummy text ever since the 1500s, when an unknown printer took a galley of type and scrambled it to make a type specimen book. It has survived not only five centuries, but also the leap into electronic typesetting, remaining essentially unchanged. It was popularised in the 1960s with the release of Letraset sheets containing Lorem Ipsum </w:t>
-            </w:r>
-            <w:r>
-              <w:rPr>
+                <w:lang w:val="en-GB"/>
+              </w:rPr>
+              <w:t>Ce</w:t>
+            </w:r>
+            <w:r>
+              <w:rPr>
+                <w:rStyle w:val="Strong"/>
+                <w:lang w:val="en-GB"/>
+              </w:rPr>
+              <w:t>ll 3</w:t>
+            </w:r>
+            <w:r>
+              <w:rPr>
+                <w:lang w:val="en-US"/>
+              </w:rPr>
+              <w:t xml:space="preserve"> </w:t>
+            </w:r>
+            <w:r>
+              <w:rPr>
+                <w:lang w:val="en-US"/>
+              </w:rPr>
+              <w:t>start</w:t>
+            </w:r>
+          </w:p>
+          <w:p>
+            <w:pPr>
+              <w:rPr>
+                <w:lang w:val="en-US"/>
+              </w:rPr>
+            </w:pPr>
+          </w:p>
+          <w:p>
+            <w:pPr>
+              <w:rPr>
+                <w:lang w:val="en-US"/>
+              </w:rPr>
+            </w:pPr>
+          </w:p>
+          <w:p>
+            <w:pPr>
+              <w:rPr>
+                <w:lang w:val="en-US"/>
+              </w:rPr>
+            </w:pPr>
+          </w:p>
+          <w:p>
+            <w:pPr>
+              <w:rPr>
+                <w:lang w:val="en-US"/>
+              </w:rPr>
+            </w:pPr>
+          </w:p>
+          <w:p>
+            <w:pPr>
+              <w:rPr>
+                <w:lang w:val="en-US"/>
+              </w:rPr>
+            </w:pPr>
+          </w:p>
+          <w:p>
+            <w:pPr>
+              <w:rPr>
+                <w:lang w:val="en-US"/>
+              </w:rPr>
+            </w:pPr>
+          </w:p>
+          <w:p>
+            <w:pPr>
+              <w:rPr>
+                <w:lang w:val="en-US"/>
+              </w:rPr>
+            </w:pPr>
+          </w:p>
+          <w:p>
+            <w:pPr>
+              <w:rPr>
+                <w:lang w:val="en-US"/>
+              </w:rPr>
+            </w:pPr>
+          </w:p>
+          <w:p>
+            <w:pPr>
+              <w:rPr>
+                <w:lang w:val="en-US"/>
+              </w:rPr>
+            </w:pPr>
+          </w:p>
+          <w:p>
+            <w:pPr>
+              <w:rPr>
+                <w:lang w:val="en-US"/>
+              </w:rPr>
+            </w:pPr>
+          </w:p>
+          <w:p>
+            <w:pPr>
+              <w:rPr>
+                <w:lang w:val="en-US"/>
+              </w:rPr>
+            </w:pPr>
+          </w:p>
+          <w:p>
+            <w:pPr>
+              <w:rPr>
+                <w:lang w:val="en-US"/>
+              </w:rPr>
+            </w:pPr>
+          </w:p>
+          <w:p>
+            <w:pPr>
+              <w:rPr>
+                <w:lang w:val="en-US"/>
+              </w:rPr>
+            </w:pPr>
+          </w:p>
+          <w:p>
+            <w:pPr>
+              <w:rPr>
+                <w:lang w:val="en-US"/>
+              </w:rPr>
+            </w:pPr>
+          </w:p>
+          <w:p>
+            <w:pPr>
+              <w:rPr>
+                <w:lang w:val="en-US"/>
+              </w:rPr>
+            </w:pPr>
+          </w:p>
+          <w:p>
+            <w:pPr>
+              <w:rPr>
+                <w:lang w:val="en-US"/>
+              </w:rPr>
+            </w:pPr>
+          </w:p>
+          <w:p>
+            <w:pPr>
+              <w:rPr>
+                <w:lang w:val="en-US"/>
+              </w:rPr>
+            </w:pPr>
+          </w:p>
+          <w:p>
+            <w:pPr>
+              <w:rPr>
+                <w:lang w:val="en-US"/>
+              </w:rPr>
+            </w:pPr>
+          </w:p>
+          <w:p>
+            <w:pPr>
+              <w:rPr>
+                <w:lang w:val="en-US"/>
+              </w:rPr>
+            </w:pPr>
+          </w:p>
+          <w:p>
+            <w:pPr>
+              <w:rPr>
+                <w:lang w:val="en-US"/>
+              </w:rPr>
+            </w:pPr>
+          </w:p>
+          <w:p>
+            <w:pPr>
+              <w:rPr>
+                <w:lang w:val="en-US"/>
+              </w:rPr>
+            </w:pPr>
+          </w:p>
+          <w:p>
+            <w:pPr>
+              <w:rPr>
+                <w:lang w:val="en-US"/>
+              </w:rPr>
+            </w:pPr>
+          </w:p>
+          <w:p>
+            <w:pPr>
+              <w:rPr>
+                <w:lang w:val="en-US"/>
+              </w:rPr>
+            </w:pPr>
+          </w:p>
+          <w:p>
+            <w:pPr>
+              <w:rPr>
+                <w:lang w:val="en-US"/>
+              </w:rPr>
+            </w:pPr>
+          </w:p>
+          <w:p>
+            <w:pPr>
+              <w:rPr>
+                <w:lang w:val="en-US"/>
+              </w:rPr>
+            </w:pPr>
+          </w:p>
+          <w:p>
+            <w:pPr>
+              <w:rPr>
+                <w:lang w:val="en-US"/>
+              </w:rPr>
+            </w:pPr>
+          </w:p>
+          <w:p>
+            <w:pPr>
+              <w:rPr>
+                <w:lang w:val="en-US"/>
+              </w:rPr>
+            </w:pPr>
+          </w:p>
+          <w:p>
+            <w:pPr>
+              <w:rPr>
+                <w:lang w:val="en-US"/>
+              </w:rPr>
+            </w:pPr>
+          </w:p>
+          <w:p>
+            <w:pPr>
+              <w:rPr>
+                <w:lang w:val="en-US"/>
+              </w:rPr>
+            </w:pPr>
+            <w:r>
+              <w:rPr>
+                <w:lang w:val="en-US"/>
+              </w:rPr>
+              <w:t>Cell3 End</w:t>
+            </w:r>
+            <w:r>
+              <w:rPr>
+                <w:lang w:val="en-US"/>
+              </w:rPr>
+              <w:t>.</w:t>
+            </w:r>
+          </w:p>
+        </w:tc>
+        <w:tc>
+          <w:tcPr>
+            <w:tcW w:w="3681" w:type="dxa"/>
+          </w:tcPr>
+          <w:p>
+            <w:pPr>
+              <w:rPr>
+                <w:rStyle w:val="Strong"/>
+              </w:rPr>
+            </w:pPr>
+            <w:r>
+              <w:rPr>
+                <w:rStyle w:val="Strong"/>
                 <w:lang w:val="en-US"/>
               </w:rPr>
               <w:lastRenderedPageBreak/>
-              <w:t>passages, and more recently with desktop publishing software like Aldus PageMaker including versions of Lorem Ipsum.</w:t>
+              <w:t>C</w:t>
+            </w:r>
+            <w:r>
+              <w:rPr>
+                <w:rStyle w:val="Strong"/>
+              </w:rPr>
+              <w:t>ell 4 start</w:t>
+            </w:r>
+          </w:p>
+          <w:p>
+            <w:pPr>
+              <w:rPr>
+                <w:rStyle w:val="Strong"/>
+                <w:lang w:val="en-US"/>
+              </w:rPr>
+            </w:pPr>
+          </w:p>
+          <w:p>
+            <w:pPr>
+              <w:rPr>
+                <w:rStyle w:val="Strong"/>
+                <w:lang w:val="en-US"/>
+              </w:rPr>
+            </w:pPr>
+          </w:p>
+          <w:p>
+            <w:pPr>
+              <w:rPr>
+                <w:rStyle w:val="Strong"/>
+                <w:lang w:val="en-US"/>
+              </w:rPr>
+            </w:pPr>
+          </w:p>
+          <w:p>
+            <w:pPr>
+              <w:rPr>
+                <w:rStyle w:val="Strong"/>
+                <w:lang w:val="en-US"/>
+              </w:rPr>
+            </w:pPr>
+          </w:p>
+          <w:p>
+            <w:pPr>
+              <w:rPr>
+                <w:rStyle w:val="Strong"/>
+                <w:lang w:val="en-US"/>
+              </w:rPr>
+            </w:pPr>
+          </w:p>
+          <w:p>
+            <w:pPr>
+              <w:rPr>
+                <w:rStyle w:val="Strong"/>
+                <w:lang w:val="en-US"/>
+              </w:rPr>
+            </w:pPr>
+          </w:p>
+          <w:p>
+            <w:pPr>
+              <w:rPr>
+                <w:rStyle w:val="Strong"/>
+                <w:lang w:val="en-US"/>
+              </w:rPr>
+            </w:pPr>
+          </w:p>
+          <w:p>
+            <w:pPr>
+              <w:rPr>
+                <w:rStyle w:val="Strong"/>
+                <w:lang w:val="en-US"/>
+              </w:rPr>
+            </w:pPr>
+          </w:p>
+          <w:p>
+            <w:pPr>
+              <w:rPr>
+                <w:rStyle w:val="Strong"/>
+                <w:lang w:val="en-US"/>
+              </w:rPr>
+            </w:pPr>
+          </w:p>
+          <w:p>
+            <w:pPr>
+              <w:rPr>
+                <w:rStyle w:val="Strong"/>
+                <w:lang w:val="en-US"/>
+              </w:rPr>
+            </w:pPr>
+          </w:p>
+          <w:p>
+            <w:pPr>
+              <w:rPr>
+                <w:rStyle w:val="Strong"/>
+                <w:lang w:val="en-US"/>
+              </w:rPr>
+            </w:pPr>
+          </w:p>
+          <w:p>
+            <w:pPr>
+              <w:rPr>
+                <w:rStyle w:val="Strong"/>
+                <w:lang w:val="en-US"/>
+              </w:rPr>
+            </w:pPr>
+          </w:p>
+          <w:p>
+            <w:pPr>
+              <w:rPr>
+                <w:rStyle w:val="Strong"/>
+                <w:lang w:val="en-US"/>
+              </w:rPr>
+            </w:pPr>
+          </w:p>
+          <w:p>
+            <w:pPr>
+              <w:rPr>
+                <w:rStyle w:val="Strong"/>
+                <w:lang w:val="en-US"/>
+              </w:rPr>
+            </w:pPr>
+          </w:p>
+          <w:p>
+            <w:pPr>
+              <w:rPr>
+                <w:rStyle w:val="Strong"/>
+                <w:lang w:val="en-US"/>
+              </w:rPr>
+            </w:pPr>
+          </w:p>
+          <w:p>
+            <w:pPr>
+              <w:rPr>
+                <w:rStyle w:val="Strong"/>
+                <w:lang w:val="en-US"/>
+              </w:rPr>
+            </w:pPr>
+          </w:p>
+          <w:p>
+            <w:pPr>
+              <w:rPr>
+                <w:rStyle w:val="Strong"/>
+                <w:lang w:val="en-US"/>
+              </w:rPr>
+            </w:pPr>
+          </w:p>
+          <w:p>
+            <w:pPr>
+              <w:rPr>
+                <w:rStyle w:val="Strong"/>
+                <w:lang w:val="en-US"/>
+              </w:rPr>
+            </w:pPr>
+          </w:p>
+          <w:p>
+            <w:pPr>
+              <w:rPr>
+                <w:rStyle w:val="Strong"/>
+                <w:lang w:val="en-US"/>
+              </w:rPr>
+            </w:pPr>
+          </w:p>
+          <w:p>
+            <w:pPr>
+              <w:rPr>
+                <w:rStyle w:val="Strong"/>
+                <w:lang w:val="en-US"/>
+              </w:rPr>
+            </w:pPr>
+          </w:p>
+          <w:p>
+            <w:pPr>
+              <w:rPr>
+                <w:rStyle w:val="Strong"/>
+                <w:lang w:val="en-US"/>
+              </w:rPr>
+            </w:pPr>
+          </w:p>
+          <w:p>
+            <w:pPr>
+              <w:rPr>
+                <w:rStyle w:val="Strong"/>
+                <w:lang w:val="en-US"/>
+              </w:rPr>
+            </w:pPr>
+            <w:r>
+              <w:rPr>
+                <w:rStyle w:val="Strong"/>
+                <w:lang w:val="en-US"/>
+              </w:rPr>
+              <w:t>Cell 4 end</w:t>
             </w:r>
           </w:p>
         </w:tc>
@@ -78,16 +605,31 @@
                 <w:lang w:val="en-US"/>
               </w:rPr>
               <w:lastRenderedPageBreak/>
-              <w:t>Some ot</w:t>
-            </w:r>
-            <w:r>
+              <w:t>Cell 5</w:t>
+            </w:r>
+          </w:p>
+        </w:tc>
+        <w:tc>
+          <w:tcPr>
+            <w:tcW w:w="3681" w:type="dxa"/>
+          </w:tcPr>
+          <w:p>
+            <w:pPr>
               <w:rPr>
                 <w:rStyle w:val="Strong"/>
                 <w:b w:val="0"/>
                 <w:bCs w:val="0"/>
                 <w:lang w:val="en-US"/>
               </w:rPr>
-              <w:t>her text</w:t>
+            </w:pPr>
+            <w:r>
+              <w:rPr>
+                <w:rStyle w:val="Strong"/>
+                <w:b w:val="0"/>
+                <w:bCs w:val="0"/>
+                <w:lang w:val="en-US"/>
+              </w:rPr>
+              <w:t>Cell 6</w:t>
             </w:r>
           </w:p>
         </w:tc>
@@ -111,7 +653,7 @@
 </file>
 
 <file path=word/styles.xml><?xml version="1.0" encoding="utf-8"?>
-<w:styles xmlns:mc="http://schemas.openxmlformats.org/markup-compatibility/2006" xmlns:r="http://schemas.openxmlformats.org/officeDocument/2006/relationships" xmlns:w="http://schemas.openxmlformats.org/wordprocessingml/2006/main" xmlns:w14="http://schemas.microsoft.com/office/word/2010/wordml" xmlns:w15="http://schemas.microsoft.com/office/word/2012/wordml" xmlns:w16cex="http://schemas.microsoft.com/office/word/2018/wordml/cex" xmlns:w16cid="http://schemas.microsoft.com/office/word/2016/wordml/cid" xmlns:w16="http://schemas.microsoft.com/office/word/2018/wordml" xmlns:w16se="http://schemas.microsoft.com/office/word/2015/wordml/symex" mc:Ignorable="w14 w15 w16se w16cid w16 w16cex">
+<w:styles xmlns:mc="http://schemas.openxmlformats.org/markup-compatibility/2006" xmlns:r="http://schemas.openxmlformats.org/officeDocument/2006/relationships" xmlns:w="http://schemas.openxmlformats.org/wordprocessingml/2006/main" xmlns:w14="http://schemas.microsoft.com/office/word/2010/wordml" xmlns:w15="http://schemas.microsoft.com/office/word/2012/wordml" xmlns:w16cex="http://schemas.microsoft.com/office/word/2018/wordml/cex" xmlns:w16cid="http://schemas.microsoft.com/office/word/2016/wordml/cid" xmlns:w16="http://schemas.microsoft.com/office/word/2018/wordml" xmlns:w16du="http://schemas.microsoft.com/office/word/2023/wordml/word16du" xmlns:w16sdtdh="http://schemas.microsoft.com/office/word/2020/wordml/sdtdatahash" xmlns:w16sdtfl="http://schemas.microsoft.com/office/word/2024/wordml/sdtformatlock" xmlns:w16se="http://schemas.microsoft.com/office/word/2015/wordml/symex" mc:Ignorable="w14 w15 w16se w16cid w16 w16cex w16sdtdh w16sdtfl w16du">
   <w:docDefaults>
     <w:rPrDefault>
       <w:rPr>

</xml_diff>